<commit_message>
Added form for adding image info; saving data in array
</commit_message>
<xml_diff>
--- a/FirstServerTest/02.NodeJs-Web-Server-Exercises(1).docx
+++ b/FirstServerTest/02.NodeJs-Web-Server-Exercises(1).docx
@@ -23,13 +23,13 @@
         </w:numPr>
         <w:ind w:left="0" w:hanging="0"/>
         <w:rPr>
-          <w:rFonts w:cstheme="majorBidi" w:eastAsiaTheme="majorEastAsia"/>
+          <w:rFonts w:eastAsia="" w:cs="" w:cstheme="majorBidi" w:eastAsiaTheme="majorEastAsia"/>
           <w:highlight w:val="yellow"/>
         </w:rPr>
       </w:pPr>
       <w:r>
         <w:rPr>
-          <w:rFonts w:cstheme="majorBidi" w:eastAsiaTheme="majorEastAsia"/>
+          <w:rFonts w:eastAsia="" w:cs="" w:cstheme="majorBidi" w:eastAsiaTheme="majorEastAsia"/>
           <w:highlight w:val="yellow"/>
         </w:rPr>
         <w:t>Rewrite the server</w:t>
@@ -53,10 +53,16 @@
           <w:numId w:val="2"/>
         </w:numPr>
         <w:ind w:left="0" w:hanging="0"/>
-        <w:rPr/>
+        <w:rPr>
+          <w:rFonts w:cstheme="majorBidi" w:eastAsiaTheme="majorEastAsia"/>
+          <w:highlight w:val="yellow"/>
+        </w:rPr>
       </w:pPr>
       <w:r>
-        <w:rPr/>
+        <w:rPr>
+          <w:rFonts w:cstheme="majorBidi" w:eastAsiaTheme="majorEastAsia"/>
+          <w:highlight w:val="yellow"/>
+        </w:rPr>
         <w:t>Restrict the static file handler</w:t>
       </w:r>
     </w:p>
@@ -289,7 +295,7 @@
               <wp:positionV relativeFrom="paragraph">
                 <wp:posOffset>176530</wp:posOffset>
               </wp:positionV>
-              <wp:extent cx="5033645" cy="514350"/>
+              <wp:extent cx="5034280" cy="514985"/>
               <wp:effectExtent l="0" t="0" r="0" b="635"/>
               <wp:wrapSquare wrapText="bothSides"/>
               <wp:docPr id="1" name="Text Box 17"/>
@@ -300,7 +306,7 @@
                     <wps:spPr>
                       <a:xfrm>
                         <a:off x="0" y="0"/>
-                        <a:ext cx="5033160" cy="513720"/>
+                        <a:ext cx="5033520" cy="514440"/>
                       </a:xfrm>
                       <a:prstGeom prst="rect">
                         <a:avLst/>
@@ -379,7 +385,7 @@
                           <w:r>
                             <w:rPr/>
                             <w:drawing>
-                              <wp:inline distT="0" distB="9525" distL="0" distR="9525">
+                              <wp:inline distT="0" distB="0" distL="0" distR="0">
                                 <wp:extent cx="200025" cy="200025"/>
                                 <wp:effectExtent l="0" t="0" r="0" b="0"/>
                                 <wp:docPr id="3" name="Picture 10" descr=""/>
@@ -429,7 +435,7 @@
                               <w:szCs w:val="19"/>
                             </w:rPr>
                             <w:drawing>
-                              <wp:inline distT="0" distB="9525" distL="0" distR="9525">
+                              <wp:inline distT="0" distB="0" distL="0" distR="0">
                                 <wp:extent cx="200025" cy="200025"/>
                                 <wp:effectExtent l="0" t="0" r="0" b="0"/>
                                 <wp:docPr id="4" name="Picture 11" descr=""/>
@@ -479,7 +485,7 @@
                               <w:szCs w:val="19"/>
                             </w:rPr>
                             <w:drawing>
-                              <wp:inline distT="0" distB="9525" distL="0" distR="9525">
+                              <wp:inline distT="0" distB="0" distL="0" distR="0">
                                 <wp:extent cx="200025" cy="200025"/>
                                 <wp:effectExtent l="0" t="0" r="0" b="0"/>
                                 <wp:docPr id="5" name="Picture 15" descr=""/>
@@ -529,7 +535,7 @@
                               <w:szCs w:val="19"/>
                             </w:rPr>
                             <w:drawing>
-                              <wp:inline distT="0" distB="9525" distL="0" distR="9525">
+                              <wp:inline distT="0" distB="0" distL="0" distR="0">
                                 <wp:extent cx="200025" cy="200025"/>
                                 <wp:effectExtent l="0" t="0" r="0" b="0"/>
                                 <wp:docPr id="6" name="Picture 16" descr=""/>
@@ -579,7 +585,7 @@
                               <w:szCs w:val="19"/>
                             </w:rPr>
                             <w:drawing>
-                              <wp:inline distT="0" distB="9525" distL="0" distR="9525">
+                              <wp:inline distT="0" distB="0" distL="0" distR="0">
                                 <wp:extent cx="200025" cy="200025"/>
                                 <wp:effectExtent l="0" t="0" r="0" b="0"/>
                                 <wp:docPr id="7" name="Picture 18" descr=""/>
@@ -629,7 +635,7 @@
                               <w:szCs w:val="19"/>
                             </w:rPr>
                             <w:drawing>
-                              <wp:inline distT="0" distB="9525" distL="0" distR="9525">
+                              <wp:inline distT="0" distB="0" distL="0" distR="0">
                                 <wp:extent cx="200025" cy="200025"/>
                                 <wp:effectExtent l="0" t="0" r="0" b="0"/>
                                 <wp:docPr id="8" name="Picture 19" descr=""/>
@@ -679,7 +685,7 @@
                               <w:szCs w:val="19"/>
                             </w:rPr>
                             <w:drawing>
-                              <wp:inline distT="0" distB="9525" distL="0" distR="9525">
+                              <wp:inline distT="0" distB="0" distL="0" distR="0">
                                 <wp:extent cx="200025" cy="200025"/>
                                 <wp:effectExtent l="0" t="0" r="0" b="0"/>
                                 <wp:docPr id="9" name="Picture 20" descr=""/>
@@ -729,7 +735,7 @@
                               <w:szCs w:val="19"/>
                             </w:rPr>
                             <w:drawing>
-                              <wp:inline distT="0" distB="9525" distL="0" distR="9525">
+                              <wp:inline distT="0" distB="0" distL="0" distR="0">
                                 <wp:extent cx="200025" cy="200025"/>
                                 <wp:effectExtent l="0" t="0" r="0" b="0"/>
                                 <wp:docPr id="10" name="Picture 21" descr=""/>
@@ -779,7 +785,7 @@
                               <w:szCs w:val="19"/>
                             </w:rPr>
                             <w:drawing>
-                              <wp:inline distT="0" distB="9525" distL="0" distR="9525">
+                              <wp:inline distT="0" distB="0" distL="0" distR="0">
                                 <wp:extent cx="200025" cy="200025"/>
                                 <wp:effectExtent l="0" t="0" r="0" b="0"/>
                                 <wp:docPr id="11" name="Picture 22" descr=""/>
@@ -829,7 +835,7 @@
                               <w:szCs w:val="19"/>
                             </w:rPr>
                             <w:drawing>
-                              <wp:inline distT="0" distB="9525" distL="0" distR="9525">
+                              <wp:inline distT="0" distB="0" distL="0" distR="0">
                                 <wp:extent cx="200025" cy="200025"/>
                                 <wp:effectExtent l="0" t="0" r="0" b="0"/>
                                 <wp:docPr id="12" name="Picture 23" descr=""/>
@@ -880,10 +886,10 @@
         </mc:Choice>
         <mc:Fallback>
           <w:pict>
-            <v:rect id="shape_0" ID="Text Box 17" stroked="f" style="position:absolute;margin-left:124.2pt;margin-top:13.9pt;width:396.25pt;height:40.4pt">
+            <v:rect id="shape_0" ID="Text Box 17" stroked="f" style="position:absolute;margin-left:124.2pt;margin-top:13.9pt;width:396.3pt;height:40.45pt">
               <w10:wrap type="square"/>
               <v:fill o:detectmouseclick="t" on="false"/>
-              <v:stroke color="#3465a4" weight="9360" joinstyle="miter" endcap="flat"/>
+              <v:stroke color="#3465a4" weight="9360" joinstyle="round" endcap="flat"/>
               <v:textbox>
                 <w:txbxContent>
                   <w:p>
@@ -947,7 +953,7 @@
                     <w:r>
                       <w:rPr/>
                       <w:drawing>
-                        <wp:inline distT="0" distB="9525" distL="0" distR="9525">
+                        <wp:inline distT="0" distB="0" distL="0" distR="0">
                           <wp:extent cx="200025" cy="200025"/>
                           <wp:effectExtent l="0" t="0" r="0" b="0"/>
                           <wp:docPr id="13" name="Picture 10" descr=""/>
@@ -997,7 +1003,7 @@
                         <w:szCs w:val="19"/>
                       </w:rPr>
                       <w:drawing>
-                        <wp:inline distT="0" distB="9525" distL="0" distR="9525">
+                        <wp:inline distT="0" distB="0" distL="0" distR="0">
                           <wp:extent cx="200025" cy="200025"/>
                           <wp:effectExtent l="0" t="0" r="0" b="0"/>
                           <wp:docPr id="14" name="Picture 11" descr=""/>
@@ -1047,7 +1053,7 @@
                         <w:szCs w:val="19"/>
                       </w:rPr>
                       <w:drawing>
-                        <wp:inline distT="0" distB="9525" distL="0" distR="9525">
+                        <wp:inline distT="0" distB="0" distL="0" distR="0">
                           <wp:extent cx="200025" cy="200025"/>
                           <wp:effectExtent l="0" t="0" r="0" b="0"/>
                           <wp:docPr id="15" name="Picture 15" descr=""/>
@@ -1097,7 +1103,7 @@
                         <w:szCs w:val="19"/>
                       </w:rPr>
                       <w:drawing>
-                        <wp:inline distT="0" distB="9525" distL="0" distR="9525">
+                        <wp:inline distT="0" distB="0" distL="0" distR="0">
                           <wp:extent cx="200025" cy="200025"/>
                           <wp:effectExtent l="0" t="0" r="0" b="0"/>
                           <wp:docPr id="16" name="Picture 16" descr=""/>
@@ -1147,7 +1153,7 @@
                         <w:szCs w:val="19"/>
                       </w:rPr>
                       <w:drawing>
-                        <wp:inline distT="0" distB="9525" distL="0" distR="9525">
+                        <wp:inline distT="0" distB="0" distL="0" distR="0">
                           <wp:extent cx="200025" cy="200025"/>
                           <wp:effectExtent l="0" t="0" r="0" b="0"/>
                           <wp:docPr id="17" name="Picture 18" descr=""/>
@@ -1197,7 +1203,7 @@
                         <w:szCs w:val="19"/>
                       </w:rPr>
                       <w:drawing>
-                        <wp:inline distT="0" distB="9525" distL="0" distR="9525">
+                        <wp:inline distT="0" distB="0" distL="0" distR="0">
                           <wp:extent cx="200025" cy="200025"/>
                           <wp:effectExtent l="0" t="0" r="0" b="0"/>
                           <wp:docPr id="18" name="Picture 19" descr=""/>
@@ -1247,7 +1253,7 @@
                         <w:szCs w:val="19"/>
                       </w:rPr>
                       <w:drawing>
-                        <wp:inline distT="0" distB="9525" distL="0" distR="9525">
+                        <wp:inline distT="0" distB="0" distL="0" distR="0">
                           <wp:extent cx="200025" cy="200025"/>
                           <wp:effectExtent l="0" t="0" r="0" b="0"/>
                           <wp:docPr id="19" name="Picture 20" descr=""/>
@@ -1297,7 +1303,7 @@
                         <w:szCs w:val="19"/>
                       </w:rPr>
                       <w:drawing>
-                        <wp:inline distT="0" distB="9525" distL="0" distR="9525">
+                        <wp:inline distT="0" distB="0" distL="0" distR="0">
                           <wp:extent cx="200025" cy="200025"/>
                           <wp:effectExtent l="0" t="0" r="0" b="0"/>
                           <wp:docPr id="20" name="Picture 21" descr=""/>
@@ -1347,7 +1353,7 @@
                         <w:szCs w:val="19"/>
                       </w:rPr>
                       <w:drawing>
-                        <wp:inline distT="0" distB="9525" distL="0" distR="9525">
+                        <wp:inline distT="0" distB="0" distL="0" distR="0">
                           <wp:extent cx="200025" cy="200025"/>
                           <wp:effectExtent l="0" t="0" r="0" b="0"/>
                           <wp:docPr id="21" name="Picture 22" descr=""/>
@@ -1397,7 +1403,7 @@
                         <w:szCs w:val="19"/>
                       </w:rPr>
                       <w:drawing>
-                        <wp:inline distT="0" distB="9525" distL="0" distR="9525">
+                        <wp:inline distT="0" distB="0" distL="0" distR="0">
                           <wp:extent cx="200025" cy="200025"/>
                           <wp:effectExtent l="0" t="0" r="0" b="0"/>
                           <wp:docPr id="22" name="Picture 23" descr=""/>
@@ -1452,7 +1458,7 @@
               <wp:positionV relativeFrom="paragraph">
                 <wp:posOffset>424815</wp:posOffset>
               </wp:positionV>
-              <wp:extent cx="570865" cy="200660"/>
+              <wp:extent cx="571500" cy="201295"/>
               <wp:effectExtent l="0" t="0" r="1270" b="9525"/>
               <wp:wrapNone/>
               <wp:docPr id="23" name="Text Box 2"/>
@@ -1463,7 +1469,7 @@
                     <wps:spPr>
                       <a:xfrm>
                         <a:off x="0" y="0"/>
-                        <a:ext cx="570240" cy="200160"/>
+                        <a:ext cx="570960" cy="200520"/>
                       </a:xfrm>
                       <a:prstGeom prst="rect">
                         <a:avLst/>
@@ -1518,7 +1524,7 @@
         </mc:Choice>
         <mc:Fallback>
           <w:pict>
-            <v:rect id="shape_0" ID="Text Box 2" stroked="f" style="position:absolute;margin-left:124pt;margin-top:33.45pt;width:44.85pt;height:15.7pt">
+            <v:rect id="shape_0" ID="Text Box 2" stroked="f" style="position:absolute;margin-left:124pt;margin-top:33.45pt;width:44.9pt;height:15.75pt">
               <w10:wrap type="square"/>
               <v:fill o:detectmouseclick="t" on="false"/>
               <v:stroke color="#3465a4" weight="6480" joinstyle="round" endcap="flat"/>
@@ -1558,7 +1564,7 @@
               <wp:positionV relativeFrom="paragraph">
                 <wp:posOffset>174625</wp:posOffset>
               </wp:positionV>
-              <wp:extent cx="1564005" cy="514350"/>
+              <wp:extent cx="1564640" cy="514985"/>
               <wp:effectExtent l="0" t="0" r="0" b="635"/>
               <wp:wrapSquare wrapText="bothSides"/>
               <wp:docPr id="25" name="Text Box 4"/>
@@ -1569,7 +1575,7 @@
                     <wps:spPr>
                       <a:xfrm>
                         <a:off x="0" y="0"/>
-                        <a:ext cx="1563480" cy="513720"/>
+                        <a:ext cx="1563840" cy="514440"/>
                       </a:xfrm>
                       <a:prstGeom prst="rect">
                         <a:avLst/>
@@ -1647,10 +1653,10 @@
         </mc:Choice>
         <mc:Fallback>
           <w:pict>
-            <v:rect id="shape_0" ID="Text Box 4" stroked="f" style="position:absolute;margin-left:1pt;margin-top:13.75pt;width:123.05pt;height:40.4pt">
+            <v:rect id="shape_0" ID="Text Box 4" stroked="f" style="position:absolute;margin-left:1pt;margin-top:13.75pt;width:123.1pt;height:40.45pt">
               <w10:wrap type="none"/>
               <v:fill o:detectmouseclick="t" on="false"/>
-              <v:stroke color="#3465a4" weight="9360" joinstyle="miter" endcap="flat"/>
+              <v:stroke color="#3465a4" weight="9360" joinstyle="round" endcap="flat"/>
               <v:textbox>
                 <w:txbxContent>
                   <w:p>
@@ -1712,12 +1718,12 @@
             <wp:anchor behindDoc="1" distT="0" distB="0" distL="114300" distR="114300" simplePos="0" locked="0" layoutInCell="1" allowOverlap="1" relativeHeight="5">
               <wp:simplePos x="0" y="0"/>
               <wp:positionH relativeFrom="column">
-                <wp:posOffset>-3810</wp:posOffset>
+                <wp:posOffset>-3175</wp:posOffset>
               </wp:positionH>
               <wp:positionV relativeFrom="paragraph">
                 <wp:posOffset>142240</wp:posOffset>
               </wp:positionV>
-              <wp:extent cx="6614795" cy="1270"/>
+              <wp:extent cx="6615430" cy="1905"/>
               <wp:effectExtent l="0" t="0" r="34290" b="19050"/>
               <wp:wrapNone/>
               <wp:docPr id="29" name="Straight Connector 1"/>
@@ -1728,7 +1734,7 @@
                     <wps:spPr>
                       <a:xfrm>
                         <a:off x="0" y="0"/>
-                        <a:ext cx="6614280" cy="0"/>
+                        <a:ext cx="6614640" cy="1440"/>
                       </a:xfrm>
                       <a:prstGeom prst="line">
                         <a:avLst/>
@@ -1761,7 +1767,7 @@
         </mc:Choice>
         <mc:Fallback>
           <w:pict>
-            <v:line id="shape_0" from="-0.3pt,11.2pt" to="520.45pt,11.2pt" ID="Straight Connector 1" stroked="t" style="position:absolute">
+            <v:line id="shape_0" from="-0.25pt,11.2pt" to="520.55pt,11.25pt" ID="Straight Connector 1" stroked="t" style="position:absolute">
               <v:stroke color="#f37123" weight="12600" joinstyle="round" endcap="flat"/>
               <v:fill o:detectmouseclick="t" on="false"/>
             </v:line>
@@ -1779,7 +1785,7 @@
               <wp:positionV relativeFrom="paragraph">
                 <wp:posOffset>426085</wp:posOffset>
               </wp:positionV>
-              <wp:extent cx="901065" cy="203200"/>
+              <wp:extent cx="901700" cy="203835"/>
               <wp:effectExtent l="0" t="0" r="13970" b="6985"/>
               <wp:wrapNone/>
               <wp:docPr id="30" name="Text Box 3"/>
@@ -1790,7 +1796,7 @@
                     <wps:spPr>
                       <a:xfrm>
                         <a:off x="0" y="0"/>
-                        <a:ext cx="900360" cy="202680"/>
+                        <a:ext cx="901080" cy="203040"/>
                       </a:xfrm>
                       <a:prstGeom prst="rect">
                         <a:avLst/>
@@ -1819,9 +1825,7 @@
                             <w:pStyle w:val="FrameContents"/>
                             <w:spacing w:lineRule="auto" w:line="240" w:before="0" w:after="0"/>
                             <w:jc w:val="right"/>
-                            <w:rPr>
-                              <w:color w:val="000000"/>
-                            </w:rPr>
+                            <w:rPr/>
                           </w:pPr>
                           <w:r>
                             <w:rPr>
@@ -1894,7 +1898,7 @@
         </mc:Choice>
         <mc:Fallback>
           <w:pict>
-            <v:rect id="shape_0" ID="Text Box 3" stroked="f" style="position:absolute;margin-left:446.5pt;margin-top:33.55pt;width:70.85pt;height:15.9pt">
+            <v:rect id="shape_0" ID="Text Box 3" stroked="f" style="position:absolute;margin-left:446.5pt;margin-top:33.55pt;width:70.9pt;height:15.95pt">
               <w10:wrap type="square"/>
               <v:fill o:detectmouseclick="t" on="false"/>
               <v:stroke color="#3465a4" weight="6480" joinstyle="round" endcap="flat"/>
@@ -1905,9 +1909,7 @@
                       <w:pStyle w:val="FrameContents"/>
                       <w:spacing w:lineRule="auto" w:line="240" w:before="0" w:after="0"/>
                       <w:jc w:val="right"/>
-                      <w:rPr>
-                        <w:color w:val="000000"/>
-                      </w:rPr>
+                      <w:rPr/>
                     </w:pPr>
                     <w:r>
                       <w:rPr>
@@ -2226,7 +2228,6 @@
     <w:rPrDefault>
       <w:rPr>
         <w:rFonts w:ascii="Calibri" w:hAnsi="Calibri" w:eastAsia="Calibri" w:cs="" w:asciiTheme="minorHAnsi" w:cstheme="minorBidi" w:eastAsiaTheme="minorHAnsi" w:hAnsiTheme="minorHAnsi"/>
-        <w:sz w:val="22"/>
         <w:szCs w:val="22"/>
         <w:lang w:val="en-US" w:eastAsia="en-US" w:bidi="ar-SA"/>
       </w:rPr>
@@ -2620,7 +2621,7 @@
     </w:pPr>
     <w:rPr>
       <w:rFonts w:ascii="Calibri" w:hAnsi="Calibri" w:eastAsia="Calibri" w:cs="" w:asciiTheme="minorHAnsi" w:cstheme="minorBidi" w:eastAsiaTheme="minorHAnsi" w:hAnsiTheme="minorHAnsi"/>
-      <w:color w:val="auto"/>
+      <w:color w:val="00000A"/>
       <w:sz w:val="22"/>
       <w:szCs w:val="22"/>
       <w:lang w:val="en-US" w:eastAsia="en-US" w:bidi="ar-SA"/>
@@ -3418,7 +3419,7 @@
     </w:pPr>
     <w:rPr>
       <w:rFonts w:ascii="Calibri" w:hAnsi="Calibri" w:eastAsia="Calibri" w:cs="" w:asciiTheme="minorHAnsi" w:cstheme="minorBidi" w:eastAsiaTheme="minorHAnsi" w:hAnsiTheme="minorHAnsi"/>
-      <w:color w:val="auto"/>
+      <w:color w:val="00000A"/>
       <w:sz w:val="22"/>
       <w:szCs w:val="22"/>
       <w:lang w:val="en-US" w:eastAsia="en-US" w:bidi="ar-SA"/>

</xml_diff>

<commit_message>
Progress on adding All images page
</commit_message>
<xml_diff>
--- a/FirstServerTest/02.NodeJs-Web-Server-Exercises(1).docx
+++ b/FirstServerTest/02.NodeJs-Web-Server-Exercises(1).docx
@@ -54,13 +54,13 @@
         </w:numPr>
         <w:ind w:left="0" w:hanging="0"/>
         <w:rPr>
-          <w:rFonts w:cstheme="majorBidi" w:eastAsiaTheme="majorEastAsia"/>
+          <w:rFonts w:eastAsia="" w:cs="" w:cstheme="majorBidi" w:eastAsiaTheme="majorEastAsia"/>
           <w:highlight w:val="yellow"/>
         </w:rPr>
       </w:pPr>
       <w:r>
         <w:rPr>
-          <w:rFonts w:cstheme="majorBidi" w:eastAsiaTheme="majorEastAsia"/>
+          <w:rFonts w:eastAsia="" w:cs="" w:cstheme="majorBidi" w:eastAsiaTheme="majorEastAsia"/>
           <w:highlight w:val="yellow"/>
         </w:rPr>
         <w:t>Restrict the static file handler</w:t>
@@ -84,10 +84,16 @@
           <w:numId w:val="2"/>
         </w:numPr>
         <w:ind w:left="0" w:hanging="0"/>
-        <w:rPr/>
+        <w:rPr>
+          <w:rFonts w:cstheme="majorBidi" w:eastAsiaTheme="majorEastAsia"/>
+          <w:highlight w:val="yellow"/>
+        </w:rPr>
       </w:pPr>
       <w:r>
-        <w:rPr/>
+        <w:rPr>
+          <w:rFonts w:cstheme="majorBidi" w:eastAsiaTheme="majorEastAsia"/>
+          <w:highlight w:val="yellow"/>
+        </w:rPr>
         <w:t>Create HTML with a form</w:t>
       </w:r>
     </w:p>
@@ -295,7 +301,7 @@
               <wp:positionV relativeFrom="paragraph">
                 <wp:posOffset>176530</wp:posOffset>
               </wp:positionV>
-              <wp:extent cx="5034280" cy="514985"/>
+              <wp:extent cx="5034915" cy="515620"/>
               <wp:effectExtent l="0" t="0" r="0" b="635"/>
               <wp:wrapSquare wrapText="bothSides"/>
               <wp:docPr id="1" name="Text Box 17"/>
@@ -306,7 +312,7 @@
                     <wps:spPr>
                       <a:xfrm>
                         <a:off x="0" y="0"/>
-                        <a:ext cx="5033520" cy="514440"/>
+                        <a:ext cx="5034240" cy="515160"/>
                       </a:xfrm>
                       <a:prstGeom prst="rect">
                         <a:avLst/>
@@ -886,7 +892,7 @@
         </mc:Choice>
         <mc:Fallback>
           <w:pict>
-            <v:rect id="shape_0" ID="Text Box 17" stroked="f" style="position:absolute;margin-left:124.2pt;margin-top:13.9pt;width:396.3pt;height:40.45pt">
+            <v:rect id="shape_0" ID="Text Box 17" stroked="f" style="position:absolute;margin-left:124.2pt;margin-top:13.9pt;width:396.35pt;height:40.5pt">
               <w10:wrap type="square"/>
               <v:fill o:detectmouseclick="t" on="false"/>
               <v:stroke color="#3465a4" weight="9360" joinstyle="round" endcap="flat"/>
@@ -1458,7 +1464,7 @@
               <wp:positionV relativeFrom="paragraph">
                 <wp:posOffset>424815</wp:posOffset>
               </wp:positionV>
-              <wp:extent cx="571500" cy="201295"/>
+              <wp:extent cx="572135" cy="201930"/>
               <wp:effectExtent l="0" t="0" r="1270" b="9525"/>
               <wp:wrapNone/>
               <wp:docPr id="23" name="Text Box 2"/>
@@ -1469,7 +1475,7 @@
                     <wps:spPr>
                       <a:xfrm>
                         <a:off x="0" y="0"/>
-                        <a:ext cx="570960" cy="200520"/>
+                        <a:ext cx="571680" cy="201240"/>
                       </a:xfrm>
                       <a:prstGeom prst="rect">
                         <a:avLst/>
@@ -1524,7 +1530,7 @@
         </mc:Choice>
         <mc:Fallback>
           <w:pict>
-            <v:rect id="shape_0" ID="Text Box 2" stroked="f" style="position:absolute;margin-left:124pt;margin-top:33.45pt;width:44.9pt;height:15.75pt">
+            <v:rect id="shape_0" ID="Text Box 2" stroked="f" style="position:absolute;margin-left:124pt;margin-top:33.45pt;width:44.95pt;height:15.8pt">
               <w10:wrap type="square"/>
               <v:fill o:detectmouseclick="t" on="false"/>
               <v:stroke color="#3465a4" weight="6480" joinstyle="round" endcap="flat"/>
@@ -1564,7 +1570,7 @@
               <wp:positionV relativeFrom="paragraph">
                 <wp:posOffset>174625</wp:posOffset>
               </wp:positionV>
-              <wp:extent cx="1564640" cy="514985"/>
+              <wp:extent cx="1565275" cy="515620"/>
               <wp:effectExtent l="0" t="0" r="0" b="635"/>
               <wp:wrapSquare wrapText="bothSides"/>
               <wp:docPr id="25" name="Text Box 4"/>
@@ -1575,7 +1581,7 @@
                     <wps:spPr>
                       <a:xfrm>
                         <a:off x="0" y="0"/>
-                        <a:ext cx="1563840" cy="514440"/>
+                        <a:ext cx="1564560" cy="515160"/>
                       </a:xfrm>
                       <a:prstGeom prst="rect">
                         <a:avLst/>
@@ -1653,7 +1659,7 @@
         </mc:Choice>
         <mc:Fallback>
           <w:pict>
-            <v:rect id="shape_0" ID="Text Box 4" stroked="f" style="position:absolute;margin-left:1pt;margin-top:13.75pt;width:123.1pt;height:40.45pt">
+            <v:rect id="shape_0" ID="Text Box 4" stroked="f" style="position:absolute;margin-left:1pt;margin-top:13.75pt;width:123.15pt;height:40.5pt">
               <w10:wrap type="none"/>
               <v:fill o:detectmouseclick="t" on="false"/>
               <v:stroke color="#3465a4" weight="9360" joinstyle="round" endcap="flat"/>
@@ -1718,12 +1724,12 @@
             <wp:anchor behindDoc="1" distT="0" distB="0" distL="114300" distR="114300" simplePos="0" locked="0" layoutInCell="1" allowOverlap="1" relativeHeight="5">
               <wp:simplePos x="0" y="0"/>
               <wp:positionH relativeFrom="column">
-                <wp:posOffset>-3175</wp:posOffset>
+                <wp:posOffset>-1905</wp:posOffset>
               </wp:positionH>
               <wp:positionV relativeFrom="paragraph">
                 <wp:posOffset>142240</wp:posOffset>
               </wp:positionV>
-              <wp:extent cx="6615430" cy="1905"/>
+              <wp:extent cx="6616065" cy="2540"/>
               <wp:effectExtent l="0" t="0" r="34290" b="19050"/>
               <wp:wrapNone/>
               <wp:docPr id="29" name="Straight Connector 1"/>
@@ -1734,7 +1740,7 @@
                     <wps:spPr>
                       <a:xfrm>
                         <a:off x="0" y="0"/>
-                        <a:ext cx="6614640" cy="1440"/>
+                        <a:ext cx="6615360" cy="1800"/>
                       </a:xfrm>
                       <a:prstGeom prst="line">
                         <a:avLst/>
@@ -1767,7 +1773,7 @@
         </mc:Choice>
         <mc:Fallback>
           <w:pict>
-            <v:line id="shape_0" from="-0.25pt,11.2pt" to="520.55pt,11.25pt" ID="Straight Connector 1" stroked="t" style="position:absolute">
+            <v:line id="shape_0" from="-0.2pt,11.2pt" to="520.65pt,11.3pt" ID="Straight Connector 1" stroked="t" style="position:absolute">
               <v:stroke color="#f37123" weight="12600" joinstyle="round" endcap="flat"/>
               <v:fill o:detectmouseclick="t" on="false"/>
             </v:line>
@@ -1785,7 +1791,7 @@
               <wp:positionV relativeFrom="paragraph">
                 <wp:posOffset>426085</wp:posOffset>
               </wp:positionV>
-              <wp:extent cx="901700" cy="203835"/>
+              <wp:extent cx="902335" cy="204470"/>
               <wp:effectExtent l="0" t="0" r="13970" b="6985"/>
               <wp:wrapNone/>
               <wp:docPr id="30" name="Text Box 3"/>
@@ -1796,7 +1802,7 @@
                     <wps:spPr>
                       <a:xfrm>
                         <a:off x="0" y="0"/>
-                        <a:ext cx="901080" cy="203040"/>
+                        <a:ext cx="901800" cy="203760"/>
                       </a:xfrm>
                       <a:prstGeom prst="rect">
                         <a:avLst/>
@@ -1898,7 +1904,7 @@
         </mc:Choice>
         <mc:Fallback>
           <w:pict>
-            <v:rect id="shape_0" ID="Text Box 3" stroked="f" style="position:absolute;margin-left:446.5pt;margin-top:33.55pt;width:70.9pt;height:15.95pt">
+            <v:rect id="shape_0" ID="Text Box 3" stroked="f" style="position:absolute;margin-left:446.5pt;margin-top:33.55pt;width:70.95pt;height:16pt">
               <w10:wrap type="square"/>
               <v:fill o:detectmouseclick="t" on="false"/>
               <v:stroke color="#3465a4" weight="6480" joinstyle="round" endcap="flat"/>

</xml_diff>

<commit_message>
Updated file with tasks
</commit_message>
<xml_diff>
--- a/FirstServerTest/02.NodeJs-Web-Server-Exercises(1).docx
+++ b/FirstServerTest/02.NodeJs-Web-Server-Exercises(1).docx
@@ -85,13 +85,13 @@
         </w:numPr>
         <w:ind w:left="0" w:hanging="0"/>
         <w:rPr>
-          <w:rFonts w:cstheme="majorBidi" w:eastAsiaTheme="majorEastAsia"/>
+          <w:rFonts w:eastAsia="" w:cs="" w:cstheme="majorBidi" w:eastAsiaTheme="majorEastAsia"/>
           <w:highlight w:val="yellow"/>
         </w:rPr>
       </w:pPr>
       <w:r>
         <w:rPr>
-          <w:rFonts w:cstheme="majorBidi" w:eastAsiaTheme="majorEastAsia"/>
+          <w:rFonts w:eastAsia="" w:cs="" w:cstheme="majorBidi" w:eastAsiaTheme="majorEastAsia"/>
           <w:highlight w:val="yellow"/>
         </w:rPr>
         <w:t>Create HTML with a form</w:t>
@@ -125,10 +125,16 @@
           <w:numId w:val="2"/>
         </w:numPr>
         <w:ind w:left="0" w:hanging="0"/>
-        <w:rPr/>
+        <w:rPr>
+          <w:rFonts w:cstheme="majorBidi" w:eastAsiaTheme="majorEastAsia"/>
+          <w:highlight w:val="yellow"/>
+        </w:rPr>
       </w:pPr>
       <w:r>
-        <w:rPr/>
+        <w:rPr>
+          <w:rFonts w:cstheme="majorBidi" w:eastAsiaTheme="majorEastAsia"/>
+          <w:highlight w:val="yellow"/>
+        </w:rPr>
         <w:t>Create HTML listing all saved images by their name</w:t>
       </w:r>
     </w:p>
@@ -301,7 +307,7 @@
               <wp:positionV relativeFrom="paragraph">
                 <wp:posOffset>176530</wp:posOffset>
               </wp:positionV>
-              <wp:extent cx="5034915" cy="515620"/>
+              <wp:extent cx="5035550" cy="516255"/>
               <wp:effectExtent l="0" t="0" r="0" b="635"/>
               <wp:wrapSquare wrapText="bothSides"/>
               <wp:docPr id="1" name="Text Box 17"/>
@@ -312,7 +318,7 @@
                     <wps:spPr>
                       <a:xfrm>
                         <a:off x="0" y="0"/>
-                        <a:ext cx="5034240" cy="515160"/>
+                        <a:ext cx="5034960" cy="515520"/>
                       </a:xfrm>
                       <a:prstGeom prst="rect">
                         <a:avLst/>
@@ -892,7 +898,7 @@
         </mc:Choice>
         <mc:Fallback>
           <w:pict>
-            <v:rect id="shape_0" ID="Text Box 17" stroked="f" style="position:absolute;margin-left:124.2pt;margin-top:13.9pt;width:396.35pt;height:40.5pt">
+            <v:rect id="shape_0" ID="Text Box 17" stroked="f" style="position:absolute;margin-left:124.2pt;margin-top:13.9pt;width:396.4pt;height:40.55pt">
               <w10:wrap type="square"/>
               <v:fill o:detectmouseclick="t" on="false"/>
               <v:stroke color="#3465a4" weight="9360" joinstyle="round" endcap="flat"/>
@@ -1464,7 +1470,7 @@
               <wp:positionV relativeFrom="paragraph">
                 <wp:posOffset>424815</wp:posOffset>
               </wp:positionV>
-              <wp:extent cx="572135" cy="201930"/>
+              <wp:extent cx="572770" cy="202565"/>
               <wp:effectExtent l="0" t="0" r="1270" b="9525"/>
               <wp:wrapNone/>
               <wp:docPr id="23" name="Text Box 2"/>
@@ -1475,7 +1481,7 @@
                     <wps:spPr>
                       <a:xfrm>
                         <a:off x="0" y="0"/>
-                        <a:ext cx="571680" cy="201240"/>
+                        <a:ext cx="572040" cy="201960"/>
                       </a:xfrm>
                       <a:prstGeom prst="rect">
                         <a:avLst/>
@@ -1530,7 +1536,7 @@
         </mc:Choice>
         <mc:Fallback>
           <w:pict>
-            <v:rect id="shape_0" ID="Text Box 2" stroked="f" style="position:absolute;margin-left:124pt;margin-top:33.45pt;width:44.95pt;height:15.8pt">
+            <v:rect id="shape_0" ID="Text Box 2" stroked="f" style="position:absolute;margin-left:124pt;margin-top:33.45pt;width:45pt;height:15.85pt">
               <w10:wrap type="square"/>
               <v:fill o:detectmouseclick="t" on="false"/>
               <v:stroke color="#3465a4" weight="6480" joinstyle="round" endcap="flat"/>
@@ -1570,7 +1576,7 @@
               <wp:positionV relativeFrom="paragraph">
                 <wp:posOffset>174625</wp:posOffset>
               </wp:positionV>
-              <wp:extent cx="1565275" cy="515620"/>
+              <wp:extent cx="1565910" cy="516255"/>
               <wp:effectExtent l="0" t="0" r="0" b="635"/>
               <wp:wrapSquare wrapText="bothSides"/>
               <wp:docPr id="25" name="Text Box 4"/>
@@ -1581,7 +1587,7 @@
                     <wps:spPr>
                       <a:xfrm>
                         <a:off x="0" y="0"/>
-                        <a:ext cx="1564560" cy="515160"/>
+                        <a:ext cx="1565280" cy="515520"/>
                       </a:xfrm>
                       <a:prstGeom prst="rect">
                         <a:avLst/>
@@ -1659,7 +1665,7 @@
         </mc:Choice>
         <mc:Fallback>
           <w:pict>
-            <v:rect id="shape_0" ID="Text Box 4" stroked="f" style="position:absolute;margin-left:1pt;margin-top:13.75pt;width:123.15pt;height:40.5pt">
+            <v:rect id="shape_0" ID="Text Box 4" stroked="f" style="position:absolute;margin-left:1pt;margin-top:13.75pt;width:123.2pt;height:40.55pt">
               <w10:wrap type="none"/>
               <v:fill o:detectmouseclick="t" on="false"/>
               <v:stroke color="#3465a4" weight="9360" joinstyle="round" endcap="flat"/>
@@ -1724,12 +1730,12 @@
             <wp:anchor behindDoc="1" distT="0" distB="0" distL="114300" distR="114300" simplePos="0" locked="0" layoutInCell="1" allowOverlap="1" relativeHeight="5">
               <wp:simplePos x="0" y="0"/>
               <wp:positionH relativeFrom="column">
-                <wp:posOffset>-1905</wp:posOffset>
+                <wp:posOffset>-635</wp:posOffset>
               </wp:positionH>
               <wp:positionV relativeFrom="paragraph">
-                <wp:posOffset>142240</wp:posOffset>
+                <wp:posOffset>143510</wp:posOffset>
               </wp:positionV>
-              <wp:extent cx="6616065" cy="2540"/>
+              <wp:extent cx="6616700" cy="3175"/>
               <wp:effectExtent l="0" t="0" r="34290" b="19050"/>
               <wp:wrapNone/>
               <wp:docPr id="29" name="Straight Connector 1"/>
@@ -1740,7 +1746,7 @@
                     <wps:spPr>
                       <a:xfrm>
                         <a:off x="0" y="0"/>
-                        <a:ext cx="6615360" cy="1800"/>
+                        <a:ext cx="6616080" cy="1440"/>
                       </a:xfrm>
                       <a:prstGeom prst="line">
                         <a:avLst/>
@@ -1773,7 +1779,7 @@
         </mc:Choice>
         <mc:Fallback>
           <w:pict>
-            <v:line id="shape_0" from="-0.2pt,11.2pt" to="520.65pt,11.3pt" ID="Straight Connector 1" stroked="t" style="position:absolute">
+            <v:line id="shape_0" from="-0.1pt,11.25pt" to="520.8pt,11.3pt" ID="Straight Connector 1" stroked="t" style="position:absolute">
               <v:stroke color="#f37123" weight="12600" joinstyle="round" endcap="flat"/>
               <v:fill o:detectmouseclick="t" on="false"/>
             </v:line>
@@ -1791,7 +1797,7 @@
               <wp:positionV relativeFrom="paragraph">
                 <wp:posOffset>426085</wp:posOffset>
               </wp:positionV>
-              <wp:extent cx="902335" cy="204470"/>
+              <wp:extent cx="902970" cy="205105"/>
               <wp:effectExtent l="0" t="0" r="13970" b="6985"/>
               <wp:wrapNone/>
               <wp:docPr id="30" name="Text Box 3"/>
@@ -1802,7 +1808,7 @@
                     <wps:spPr>
                       <a:xfrm>
                         <a:off x="0" y="0"/>
-                        <a:ext cx="901800" cy="203760"/>
+                        <a:ext cx="902160" cy="204480"/>
                       </a:xfrm>
                       <a:prstGeom prst="rect">
                         <a:avLst/>
@@ -1904,7 +1910,7 @@
         </mc:Choice>
         <mc:Fallback>
           <w:pict>
-            <v:rect id="shape_0" ID="Text Box 3" stroked="f" style="position:absolute;margin-left:446.5pt;margin-top:33.55pt;width:70.95pt;height:16pt">
+            <v:rect id="shape_0" ID="Text Box 3" stroked="f" style="position:absolute;margin-left:446.5pt;margin-top:33.55pt;width:71pt;height:16.05pt">
               <w10:wrap type="square"/>
               <v:fill o:detectmouseclick="t" on="false"/>
               <v:stroke color="#3465a4" weight="6480" joinstyle="round" endcap="flat"/>

</xml_diff>

<commit_message>
Created details page for an image
</commit_message>
<xml_diff>
--- a/FirstServerTest/02.NodeJs-Web-Server-Exercises(1).docx
+++ b/FirstServerTest/02.NodeJs-Web-Server-Exercises(1).docx
@@ -126,13 +126,13 @@
         </w:numPr>
         <w:ind w:left="0" w:hanging="0"/>
         <w:rPr>
-          <w:rFonts w:cstheme="majorBidi" w:eastAsiaTheme="majorEastAsia"/>
+          <w:rFonts w:eastAsia="" w:cs="" w:cstheme="majorBidi" w:eastAsiaTheme="majorEastAsia"/>
           <w:highlight w:val="yellow"/>
         </w:rPr>
       </w:pPr>
       <w:r>
         <w:rPr>
-          <w:rFonts w:cstheme="majorBidi" w:eastAsiaTheme="majorEastAsia"/>
+          <w:rFonts w:eastAsia="" w:cs="" w:cstheme="majorBidi" w:eastAsiaTheme="majorEastAsia"/>
           <w:highlight w:val="yellow"/>
         </w:rPr>
         <w:t>Create HTML listing all saved images by their name</w:t>
@@ -166,10 +166,16 @@
           <w:numId w:val="2"/>
         </w:numPr>
         <w:ind w:left="0" w:hanging="0"/>
-        <w:rPr/>
+        <w:rPr>
+          <w:rFonts w:cstheme="majorBidi" w:eastAsiaTheme="majorEastAsia"/>
+          <w:highlight w:val="yellow"/>
+        </w:rPr>
       </w:pPr>
       <w:r>
-        <w:rPr/>
+        <w:rPr>
+          <w:rFonts w:cstheme="majorBidi" w:eastAsiaTheme="majorEastAsia"/>
+          <w:highlight w:val="yellow"/>
+        </w:rPr>
         <w:t>Create details page for an image</w:t>
       </w:r>
     </w:p>
@@ -307,7 +313,7 @@
               <wp:positionV relativeFrom="paragraph">
                 <wp:posOffset>176530</wp:posOffset>
               </wp:positionV>
-              <wp:extent cx="5035550" cy="516255"/>
+              <wp:extent cx="5036185" cy="516890"/>
               <wp:effectExtent l="0" t="0" r="0" b="635"/>
               <wp:wrapSquare wrapText="bothSides"/>
               <wp:docPr id="1" name="Text Box 17"/>
@@ -318,7 +324,7 @@
                     <wps:spPr>
                       <a:xfrm>
                         <a:off x="0" y="0"/>
-                        <a:ext cx="5034960" cy="515520"/>
+                        <a:ext cx="5035680" cy="516240"/>
                       </a:xfrm>
                       <a:prstGeom prst="rect">
                         <a:avLst/>
@@ -898,7 +904,7 @@
         </mc:Choice>
         <mc:Fallback>
           <w:pict>
-            <v:rect id="shape_0" ID="Text Box 17" stroked="f" style="position:absolute;margin-left:124.2pt;margin-top:13.9pt;width:396.4pt;height:40.55pt">
+            <v:rect id="shape_0" ID="Text Box 17" stroked="f" style="position:absolute;margin-left:124.2pt;margin-top:13.9pt;width:396.45pt;height:40.6pt">
               <w10:wrap type="square"/>
               <v:fill o:detectmouseclick="t" on="false"/>
               <v:stroke color="#3465a4" weight="9360" joinstyle="round" endcap="flat"/>
@@ -1470,7 +1476,7 @@
               <wp:positionV relativeFrom="paragraph">
                 <wp:posOffset>424815</wp:posOffset>
               </wp:positionV>
-              <wp:extent cx="572770" cy="202565"/>
+              <wp:extent cx="573405" cy="203200"/>
               <wp:effectExtent l="0" t="0" r="1270" b="9525"/>
               <wp:wrapNone/>
               <wp:docPr id="23" name="Text Box 2"/>
@@ -1481,7 +1487,7 @@
                     <wps:spPr>
                       <a:xfrm>
                         <a:off x="0" y="0"/>
-                        <a:ext cx="572040" cy="201960"/>
+                        <a:ext cx="572760" cy="202680"/>
                       </a:xfrm>
                       <a:prstGeom prst="rect">
                         <a:avLst/>
@@ -1536,7 +1542,7 @@
         </mc:Choice>
         <mc:Fallback>
           <w:pict>
-            <v:rect id="shape_0" ID="Text Box 2" stroked="f" style="position:absolute;margin-left:124pt;margin-top:33.45pt;width:45pt;height:15.85pt">
+            <v:rect id="shape_0" ID="Text Box 2" stroked="f" style="position:absolute;margin-left:124pt;margin-top:33.45pt;width:45.05pt;height:15.9pt">
               <w10:wrap type="square"/>
               <v:fill o:detectmouseclick="t" on="false"/>
               <v:stroke color="#3465a4" weight="6480" joinstyle="round" endcap="flat"/>
@@ -1576,7 +1582,7 @@
               <wp:positionV relativeFrom="paragraph">
                 <wp:posOffset>174625</wp:posOffset>
               </wp:positionV>
-              <wp:extent cx="1565910" cy="516255"/>
+              <wp:extent cx="1566545" cy="516890"/>
               <wp:effectExtent l="0" t="0" r="0" b="635"/>
               <wp:wrapSquare wrapText="bothSides"/>
               <wp:docPr id="25" name="Text Box 4"/>
@@ -1587,7 +1593,7 @@
                     <wps:spPr>
                       <a:xfrm>
                         <a:off x="0" y="0"/>
-                        <a:ext cx="1565280" cy="515520"/>
+                        <a:ext cx="1566000" cy="516240"/>
                       </a:xfrm>
                       <a:prstGeom prst="rect">
                         <a:avLst/>
@@ -1665,7 +1671,7 @@
         </mc:Choice>
         <mc:Fallback>
           <w:pict>
-            <v:rect id="shape_0" ID="Text Box 4" stroked="f" style="position:absolute;margin-left:1pt;margin-top:13.75pt;width:123.2pt;height:40.55pt">
+            <v:rect id="shape_0" ID="Text Box 4" stroked="f" style="position:absolute;margin-left:1pt;margin-top:13.75pt;width:123.25pt;height:40.6pt">
               <w10:wrap type="none"/>
               <v:fill o:detectmouseclick="t" on="false"/>
               <v:stroke color="#3465a4" weight="9360" joinstyle="round" endcap="flat"/>
@@ -1730,12 +1736,12 @@
             <wp:anchor behindDoc="1" distT="0" distB="0" distL="114300" distR="114300" simplePos="0" locked="0" layoutInCell="1" allowOverlap="1" relativeHeight="5">
               <wp:simplePos x="0" y="0"/>
               <wp:positionH relativeFrom="column">
-                <wp:posOffset>-635</wp:posOffset>
+                <wp:posOffset>0</wp:posOffset>
               </wp:positionH>
               <wp:positionV relativeFrom="paragraph">
-                <wp:posOffset>143510</wp:posOffset>
+                <wp:posOffset>144145</wp:posOffset>
               </wp:positionV>
-              <wp:extent cx="6616700" cy="3175"/>
+              <wp:extent cx="6617335" cy="3810"/>
               <wp:effectExtent l="0" t="0" r="34290" b="19050"/>
               <wp:wrapNone/>
               <wp:docPr id="29" name="Straight Connector 1"/>
@@ -1746,7 +1752,7 @@
                     <wps:spPr>
                       <a:xfrm>
                         <a:off x="0" y="0"/>
-                        <a:ext cx="6616080" cy="1440"/>
+                        <a:ext cx="6616800" cy="1800"/>
                       </a:xfrm>
                       <a:prstGeom prst="line">
                         <a:avLst/>
@@ -1779,7 +1785,7 @@
         </mc:Choice>
         <mc:Fallback>
           <w:pict>
-            <v:line id="shape_0" from="-0.1pt,11.25pt" to="520.8pt,11.3pt" ID="Straight Connector 1" stroked="t" style="position:absolute">
+            <v:line id="shape_0" from="0pt,11.35pt" to="520.95pt,11.45pt" ID="Straight Connector 1" stroked="t" style="position:absolute">
               <v:stroke color="#f37123" weight="12600" joinstyle="round" endcap="flat"/>
               <v:fill o:detectmouseclick="t" on="false"/>
             </v:line>
@@ -1797,7 +1803,7 @@
               <wp:positionV relativeFrom="paragraph">
                 <wp:posOffset>426085</wp:posOffset>
               </wp:positionV>
-              <wp:extent cx="902970" cy="205105"/>
+              <wp:extent cx="903605" cy="205740"/>
               <wp:effectExtent l="0" t="0" r="13970" b="6985"/>
               <wp:wrapNone/>
               <wp:docPr id="30" name="Text Box 3"/>
@@ -1808,7 +1814,7 @@
                     <wps:spPr>
                       <a:xfrm>
                         <a:off x="0" y="0"/>
-                        <a:ext cx="902160" cy="204480"/>
+                        <a:ext cx="902880" cy="205200"/>
                       </a:xfrm>
                       <a:prstGeom prst="rect">
                         <a:avLst/>
@@ -1910,7 +1916,7 @@
         </mc:Choice>
         <mc:Fallback>
           <w:pict>
-            <v:rect id="shape_0" ID="Text Box 3" stroked="f" style="position:absolute;margin-left:446.5pt;margin-top:33.55pt;width:71pt;height:16.05pt">
+            <v:rect id="shape_0" ID="Text Box 3" stroked="f" style="position:absolute;margin-left:446.5pt;margin-top:33.55pt;width:71.05pt;height:16.1pt">
               <w10:wrap type="square"/>
               <v:fill o:detectmouseclick="t" on="false"/>
               <v:stroke color="#3465a4" weight="6480" joinstyle="round" endcap="flat"/>

</xml_diff>

<commit_message>
Changed links in header menu; Added correct requirements file
</commit_message>
<xml_diff>
--- a/FirstServerTest/02.NodeJs-Web-Server-Exercises(1).docx
+++ b/FirstServerTest/02.NodeJs-Web-Server-Exercises(1).docx
@@ -167,13 +167,13 @@
         </w:numPr>
         <w:ind w:left="0" w:hanging="0"/>
         <w:rPr>
-          <w:rFonts w:cstheme="majorBidi" w:eastAsiaTheme="majorEastAsia"/>
+          <w:rFonts w:eastAsia="" w:cs="" w:cstheme="majorBidi" w:eastAsiaTheme="majorEastAsia"/>
           <w:highlight w:val="yellow"/>
         </w:rPr>
       </w:pPr>
       <w:r>
         <w:rPr>
-          <w:rFonts w:cstheme="majorBidi" w:eastAsiaTheme="majorEastAsia"/>
+          <w:rFonts w:eastAsia="" w:cs="" w:cstheme="majorBidi" w:eastAsiaTheme="majorEastAsia"/>
           <w:highlight w:val="yellow"/>
         </w:rPr>
         <w:t>Create details page for an image</w:t>
@@ -207,10 +207,16 @@
           <w:numId w:val="2"/>
         </w:numPr>
         <w:ind w:left="0" w:hanging="0"/>
-        <w:rPr/>
+        <w:rPr>
+          <w:rFonts w:cstheme="majorBidi" w:eastAsiaTheme="majorEastAsia"/>
+          <w:highlight w:val="yellow"/>
+        </w:rPr>
       </w:pPr>
       <w:r>
-        <w:rPr/>
+        <w:rPr>
+          <w:rFonts w:cstheme="majorBidi" w:eastAsiaTheme="majorEastAsia"/>
+          <w:highlight w:val="yellow"/>
+        </w:rPr>
         <w:t>Add menus</w:t>
       </w:r>
     </w:p>
@@ -313,7 +319,7 @@
               <wp:positionV relativeFrom="paragraph">
                 <wp:posOffset>176530</wp:posOffset>
               </wp:positionV>
-              <wp:extent cx="5036185" cy="516890"/>
+              <wp:extent cx="5036820" cy="517525"/>
               <wp:effectExtent l="0" t="0" r="0" b="635"/>
               <wp:wrapSquare wrapText="bothSides"/>
               <wp:docPr id="1" name="Text Box 17"/>
@@ -324,7 +330,7 @@
                     <wps:spPr>
                       <a:xfrm>
                         <a:off x="0" y="0"/>
-                        <a:ext cx="5035680" cy="516240"/>
+                        <a:ext cx="5036040" cy="516960"/>
                       </a:xfrm>
                       <a:prstGeom prst="rect">
                         <a:avLst/>
@@ -904,7 +910,7 @@
         </mc:Choice>
         <mc:Fallback>
           <w:pict>
-            <v:rect id="shape_0" ID="Text Box 17" stroked="f" style="position:absolute;margin-left:124.2pt;margin-top:13.9pt;width:396.45pt;height:40.6pt">
+            <v:rect id="shape_0" ID="Text Box 17" stroked="f" style="position:absolute;margin-left:124.2pt;margin-top:13.9pt;width:396.5pt;height:40.65pt">
               <w10:wrap type="square"/>
               <v:fill o:detectmouseclick="t" on="false"/>
               <v:stroke color="#3465a4" weight="9360" joinstyle="round" endcap="flat"/>
@@ -1476,7 +1482,7 @@
               <wp:positionV relativeFrom="paragraph">
                 <wp:posOffset>424815</wp:posOffset>
               </wp:positionV>
-              <wp:extent cx="573405" cy="203200"/>
+              <wp:extent cx="574040" cy="203835"/>
               <wp:effectExtent l="0" t="0" r="1270" b="9525"/>
               <wp:wrapNone/>
               <wp:docPr id="23" name="Text Box 2"/>
@@ -1487,7 +1493,7 @@
                     <wps:spPr>
                       <a:xfrm>
                         <a:off x="0" y="0"/>
-                        <a:ext cx="572760" cy="202680"/>
+                        <a:ext cx="573480" cy="203040"/>
                       </a:xfrm>
                       <a:prstGeom prst="rect">
                         <a:avLst/>
@@ -1542,7 +1548,7 @@
         </mc:Choice>
         <mc:Fallback>
           <w:pict>
-            <v:rect id="shape_0" ID="Text Box 2" stroked="f" style="position:absolute;margin-left:124pt;margin-top:33.45pt;width:45.05pt;height:15.9pt">
+            <v:rect id="shape_0" ID="Text Box 2" stroked="f" style="position:absolute;margin-left:124pt;margin-top:33.45pt;width:45.1pt;height:15.95pt">
               <w10:wrap type="square"/>
               <v:fill o:detectmouseclick="t" on="false"/>
               <v:stroke color="#3465a4" weight="6480" joinstyle="round" endcap="flat"/>
@@ -1582,7 +1588,7 @@
               <wp:positionV relativeFrom="paragraph">
                 <wp:posOffset>174625</wp:posOffset>
               </wp:positionV>
-              <wp:extent cx="1566545" cy="516890"/>
+              <wp:extent cx="1567180" cy="517525"/>
               <wp:effectExtent l="0" t="0" r="0" b="635"/>
               <wp:wrapSquare wrapText="bothSides"/>
               <wp:docPr id="25" name="Text Box 4"/>
@@ -1593,7 +1599,7 @@
                     <wps:spPr>
                       <a:xfrm>
                         <a:off x="0" y="0"/>
-                        <a:ext cx="1566000" cy="516240"/>
+                        <a:ext cx="1566720" cy="516960"/>
                       </a:xfrm>
                       <a:prstGeom prst="rect">
                         <a:avLst/>
@@ -1671,7 +1677,7 @@
         </mc:Choice>
         <mc:Fallback>
           <w:pict>
-            <v:rect id="shape_0" ID="Text Box 4" stroked="f" style="position:absolute;margin-left:1pt;margin-top:13.75pt;width:123.25pt;height:40.6pt">
+            <v:rect id="shape_0" ID="Text Box 4" stroked="f" style="position:absolute;margin-left:1pt;margin-top:13.75pt;width:123.3pt;height:40.65pt">
               <w10:wrap type="none"/>
               <v:fill o:detectmouseclick="t" on="false"/>
               <v:stroke color="#3465a4" weight="9360" joinstyle="round" endcap="flat"/>
@@ -1739,9 +1745,9 @@
                 <wp:posOffset>0</wp:posOffset>
               </wp:positionH>
               <wp:positionV relativeFrom="paragraph">
-                <wp:posOffset>144145</wp:posOffset>
+                <wp:posOffset>146050</wp:posOffset>
               </wp:positionV>
-              <wp:extent cx="6617335" cy="3810"/>
+              <wp:extent cx="6617970" cy="4445"/>
               <wp:effectExtent l="0" t="0" r="34290" b="19050"/>
               <wp:wrapNone/>
               <wp:docPr id="29" name="Straight Connector 1"/>
@@ -1752,7 +1758,7 @@
                     <wps:spPr>
                       <a:xfrm>
                         <a:off x="0" y="0"/>
-                        <a:ext cx="6616800" cy="1800"/>
+                        <a:ext cx="6617160" cy="1440"/>
                       </a:xfrm>
                       <a:prstGeom prst="line">
                         <a:avLst/>
@@ -1785,7 +1791,7 @@
         </mc:Choice>
         <mc:Fallback>
           <w:pict>
-            <v:line id="shape_0" from="0pt,11.35pt" to="520.95pt,11.45pt" ID="Straight Connector 1" stroked="t" style="position:absolute">
+            <v:line id="shape_0" from="0pt,11.45pt" to="521pt,11.5pt" ID="Straight Connector 1" stroked="t" style="position:absolute">
               <v:stroke color="#f37123" weight="12600" joinstyle="round" endcap="flat"/>
               <v:fill o:detectmouseclick="t" on="false"/>
             </v:line>
@@ -1803,7 +1809,7 @@
               <wp:positionV relativeFrom="paragraph">
                 <wp:posOffset>426085</wp:posOffset>
               </wp:positionV>
-              <wp:extent cx="903605" cy="205740"/>
+              <wp:extent cx="904240" cy="206375"/>
               <wp:effectExtent l="0" t="0" r="13970" b="6985"/>
               <wp:wrapNone/>
               <wp:docPr id="30" name="Text Box 3"/>
@@ -1814,7 +1820,7 @@
                     <wps:spPr>
                       <a:xfrm>
                         <a:off x="0" y="0"/>
-                        <a:ext cx="902880" cy="205200"/>
+                        <a:ext cx="903600" cy="205920"/>
                       </a:xfrm>
                       <a:prstGeom prst="rect">
                         <a:avLst/>
@@ -1916,7 +1922,7 @@
         </mc:Choice>
         <mc:Fallback>
           <w:pict>
-            <v:rect id="shape_0" ID="Text Box 3" stroked="f" style="position:absolute;margin-left:446.5pt;margin-top:33.55pt;width:71.05pt;height:16.1pt">
+            <v:rect id="shape_0" ID="Text Box 3" stroked="f" style="position:absolute;margin-left:446.5pt;margin-top:33.55pt;width:71.1pt;height:16.15pt">
               <w10:wrap type="square"/>
               <v:fill o:detectmouseclick="t" on="false"/>
               <v:stroke color="#3465a4" weight="6480" joinstyle="round" endcap="flat"/>

</xml_diff>